<commit_message>
Added support to save default variables for sampling
</commit_message>
<xml_diff>
--- a/investigations/Stats.docx
+++ b/investigations/Stats.docx
@@ -332,13 +332,8 @@
                 <w:numId w:val="6"/>
               </w:numPr>
             </w:pPr>
-            <w:proofErr w:type="gramStart"/>
-            <w:r>
-              <w:t>to</w:t>
-            </w:r>
-            <w:proofErr w:type="gramEnd"/>
-            <w:r>
-              <w:t xml:space="preserve"> transform a trailing zero to nothing ?</w:t>
+            <w:r>
+              <w:t>to transform a trailing zero to nothing ?</w:t>
             </w:r>
           </w:p>
         </w:tc>
@@ -4644,15 +4639,7 @@
     </w:tbl>
     <w:p>
       <w:r>
-        <w:t xml:space="preserve">* </w:t>
-      </w:r>
-      <w:proofErr w:type="gramStart"/>
-      <w:r>
-        <w:t>two</w:t>
-      </w:r>
-      <w:proofErr w:type="gramEnd"/>
-      <w:r>
-        <w:t xml:space="preserve"> reports were dropped for not containing headings and thus ratings</w:t>
+        <w:t>* two reports were dropped for not containing headings and thus ratings</w:t>
       </w:r>
     </w:p>
     <w:p/>
@@ -5046,15 +5033,7 @@
     </w:tbl>
     <w:p>
       <w:r>
-        <w:t xml:space="preserve">* </w:t>
-      </w:r>
-      <w:proofErr w:type="gramStart"/>
-      <w:r>
-        <w:t>two</w:t>
-      </w:r>
-      <w:proofErr w:type="gramEnd"/>
-      <w:r>
-        <w:t xml:space="preserve"> reports were dropped for not containing headings and thus ratings</w:t>
+        <w:t>* two reports were dropped for not containing headings and thus ratings</w:t>
       </w:r>
     </w:p>
     <w:p>
@@ -5792,8 +5771,6 @@
               </w:rPr>
               <w:t>Unusually, “Appendix” is a single heading in the TOC, meaning it could be recognised, but isn’t due to my current exclusion of appendices.</w:t>
             </w:r>
-            <w:bookmarkStart w:id="0" w:name="_GoBack"/>
-            <w:bookmarkEnd w:id="0"/>
           </w:p>
         </w:tc>
       </w:tr>
@@ -13827,6 +13804,204 @@
           <w:docGrid w:linePitch="360"/>
         </w:sectPr>
       </w:pPr>
+    </w:p>
+    <w:p>
+      <w:r>
+        <w:lastRenderedPageBreak/>
+        <w:t>Distribution of years</w:t>
+      </w:r>
+    </w:p>
+    <w:p>
+      <w:r>
+        <w:rPr>
+          <w:noProof/>
+          <w:lang w:eastAsia="en-AU"/>
+        </w:rPr>
+        <w:drawing>
+          <wp:inline distT="0" distB="0" distL="0" distR="0">
+            <wp:extent cx="3267075" cy="2193513"/>
+            <wp:effectExtent l="0" t="0" r="0" b="0"/>
+            <wp:docPr id="1" name="Picture 1" descr="C:\Users\andraszeka\AppData\Local\Microsoft\Windows\INetCache\Content.MSO\215ADDDF.tmp"/>
+            <wp:cNvGraphicFramePr>
+              <a:graphicFrameLocks xmlns:a="http://schemas.openxmlformats.org/drawingml/2006/main" noChangeAspect="1"/>
+            </wp:cNvGraphicFramePr>
+            <a:graphic xmlns:a="http://schemas.openxmlformats.org/drawingml/2006/main">
+              <a:graphicData uri="http://schemas.openxmlformats.org/drawingml/2006/picture">
+                <pic:pic xmlns:pic="http://schemas.openxmlformats.org/drawingml/2006/picture">
+                  <pic:nvPicPr>
+                    <pic:cNvPr id="0" name="Picture 1" descr="C:\Users\andraszeka\AppData\Local\Microsoft\Windows\INetCache\Content.MSO\215ADDDF.tmp"/>
+                    <pic:cNvPicPr>
+                      <a:picLocks noChangeAspect="1" noChangeArrowheads="1"/>
+                    </pic:cNvPicPr>
+                  </pic:nvPicPr>
+                  <pic:blipFill>
+                    <a:blip r:embed="rId8">
+                      <a:extLst>
+                        <a:ext uri="{28A0092B-C50C-407E-A947-70E740481C1C}">
+                          <a14:useLocalDpi xmlns:a14="http://schemas.microsoft.com/office/drawing/2010/main" val="0"/>
+                        </a:ext>
+                      </a:extLst>
+                    </a:blip>
+                    <a:srcRect/>
+                    <a:stretch>
+                      <a:fillRect/>
+                    </a:stretch>
+                  </pic:blipFill>
+                  <pic:spPr bwMode="auto">
+                    <a:xfrm>
+                      <a:off x="0" y="0"/>
+                      <a:ext cx="3274122" cy="2198244"/>
+                    </a:xfrm>
+                    <a:prstGeom prst="rect">
+                      <a:avLst/>
+                    </a:prstGeom>
+                    <a:noFill/>
+                    <a:ln>
+                      <a:noFill/>
+                    </a:ln>
+                  </pic:spPr>
+                </pic:pic>
+              </a:graphicData>
+            </a:graphic>
+          </wp:inline>
+        </w:drawing>
+      </w:r>
+    </w:p>
+    <w:p>
+      <w:r>
+        <w:t>Distribution of ratings</w:t>
+      </w:r>
+    </w:p>
+    <w:p>
+      <w:r>
+        <w:rPr>
+          <w:noProof/>
+          <w:lang w:eastAsia="en-AU"/>
+        </w:rPr>
+        <w:drawing>
+          <wp:inline distT="0" distB="0" distL="0" distR="0">
+            <wp:extent cx="3552825" cy="2395082"/>
+            <wp:effectExtent l="0" t="0" r="0" b="0"/>
+            <wp:docPr id="2" name="Picture 2" descr="C:\Users\andraszeka\AppData\Local\Microsoft\Windows\INetCache\Content.MSO\3E9A0245.tmp"/>
+            <wp:cNvGraphicFramePr>
+              <a:graphicFrameLocks xmlns:a="http://schemas.openxmlformats.org/drawingml/2006/main" noChangeAspect="1"/>
+            </wp:cNvGraphicFramePr>
+            <a:graphic xmlns:a="http://schemas.openxmlformats.org/drawingml/2006/main">
+              <a:graphicData uri="http://schemas.openxmlformats.org/drawingml/2006/picture">
+                <pic:pic xmlns:pic="http://schemas.openxmlformats.org/drawingml/2006/picture">
+                  <pic:nvPicPr>
+                    <pic:cNvPr id="0" name="Picture 3" descr="C:\Users\andraszeka\AppData\Local\Microsoft\Windows\INetCache\Content.MSO\3E9A0245.tmp"/>
+                    <pic:cNvPicPr>
+                      <a:picLocks noChangeAspect="1" noChangeArrowheads="1"/>
+                    </pic:cNvPicPr>
+                  </pic:nvPicPr>
+                  <pic:blipFill>
+                    <a:blip r:embed="rId9">
+                      <a:extLst>
+                        <a:ext uri="{28A0092B-C50C-407E-A947-70E740481C1C}">
+                          <a14:useLocalDpi xmlns:a14="http://schemas.microsoft.com/office/drawing/2010/main" val="0"/>
+                        </a:ext>
+                      </a:extLst>
+                    </a:blip>
+                    <a:srcRect/>
+                    <a:stretch>
+                      <a:fillRect/>
+                    </a:stretch>
+                  </pic:blipFill>
+                  <pic:spPr bwMode="auto">
+                    <a:xfrm>
+                      <a:off x="0" y="0"/>
+                      <a:ext cx="3576333" cy="2410929"/>
+                    </a:xfrm>
+                    <a:prstGeom prst="rect">
+                      <a:avLst/>
+                    </a:prstGeom>
+                    <a:noFill/>
+                    <a:ln>
+                      <a:noFill/>
+                    </a:ln>
+                  </pic:spPr>
+                </pic:pic>
+              </a:graphicData>
+            </a:graphic>
+          </wp:inline>
+        </w:drawing>
+      </w:r>
+    </w:p>
+    <w:p>
+      <w:r>
+        <w:t>Scatter plot of Year-to-Rating</w:t>
+      </w:r>
+    </w:p>
+    <w:p>
+      <w:r>
+        <w:rPr>
+          <w:noProof/>
+          <w:lang w:eastAsia="en-AU"/>
+        </w:rPr>
+        <w:drawing>
+          <wp:inline distT="0" distB="0" distL="0" distR="0">
+            <wp:extent cx="3914775" cy="2555800"/>
+            <wp:effectExtent l="0" t="0" r="0" b="0"/>
+            <wp:docPr id="3" name="Picture 3" descr="C:\Users\andraszeka\AppData\Local\Microsoft\Windows\INetCache\Content.MSO\5EADB19B.tmp"/>
+            <wp:cNvGraphicFramePr>
+              <a:graphicFrameLocks xmlns:a="http://schemas.openxmlformats.org/drawingml/2006/main" noChangeAspect="1"/>
+            </wp:cNvGraphicFramePr>
+            <a:graphic xmlns:a="http://schemas.openxmlformats.org/drawingml/2006/main">
+              <a:graphicData uri="http://schemas.openxmlformats.org/drawingml/2006/picture">
+                <pic:pic xmlns:pic="http://schemas.openxmlformats.org/drawingml/2006/picture">
+                  <pic:nvPicPr>
+                    <pic:cNvPr id="0" name="Picture 5" descr="C:\Users\andraszeka\AppData\Local\Microsoft\Windows\INetCache\Content.MSO\5EADB19B.tmp"/>
+                    <pic:cNvPicPr>
+                      <a:picLocks noChangeAspect="1" noChangeArrowheads="1"/>
+                    </pic:cNvPicPr>
+                  </pic:nvPicPr>
+                  <pic:blipFill>
+                    <a:blip r:embed="rId10">
+                      <a:extLst>
+                        <a:ext uri="{28A0092B-C50C-407E-A947-70E740481C1C}">
+                          <a14:useLocalDpi xmlns:a14="http://schemas.microsoft.com/office/drawing/2010/main" val="0"/>
+                        </a:ext>
+                      </a:extLst>
+                    </a:blip>
+                    <a:srcRect/>
+                    <a:stretch>
+                      <a:fillRect/>
+                    </a:stretch>
+                  </pic:blipFill>
+                  <pic:spPr bwMode="auto">
+                    <a:xfrm>
+                      <a:off x="0" y="0"/>
+                      <a:ext cx="3926615" cy="2563530"/>
+                    </a:xfrm>
+                    <a:prstGeom prst="rect">
+                      <a:avLst/>
+                    </a:prstGeom>
+                    <a:noFill/>
+                    <a:ln>
+                      <a:noFill/>
+                    </a:ln>
+                  </pic:spPr>
+                </pic:pic>
+              </a:graphicData>
+            </a:graphic>
+          </wp:inline>
+        </w:drawing>
+      </w:r>
+    </w:p>
+    <w:p>
+      <w:r>
+        <w:t xml:space="preserve">One result of this investigation is staunchly that Queensland Mining Journals should be excluded like Well Completion Reports, and that reports without a TOC should be noted as such in some file. Oh </w:t>
+      </w:r>
+      <w:r>
+        <w:lastRenderedPageBreak/>
+        <w:t>yeah, a log file of results</w:t>
+      </w:r>
+      <w:bookmarkStart w:id="0" w:name="_GoBack"/>
+      <w:bookmarkEnd w:id="0"/>
+      <w:r>
+        <w:t xml:space="preserve"> should always be output so the command line isn’t the only place metadata of the process exists. </w:t>
+      </w:r>
     </w:p>
     <w:p/>
     <w:sectPr>
@@ -15195,6 +15370,7 @@
   <w:style w:type="character" w:default="1" w:styleId="DefaultParagraphFont">
     <w:name w:val="Default Paragraph Font"/>
     <w:uiPriority w:val="1"/>
+    <w:semiHidden/>
     <w:unhideWhenUsed/>
   </w:style>
   <w:style w:type="table" w:default="1" w:styleId="TableNormal">
@@ -15608,7 +15784,7 @@
 </file>
 
 <file path=customXml/itemProps1.xml><?xml version="1.0" encoding="utf-8"?>
-<ds:datastoreItem xmlns:ds="http://schemas.openxmlformats.org/officeDocument/2006/customXml" ds:itemID="{1980AEE7-4DCC-4CA4-A629-A269CBFBB631}">
+<ds:datastoreItem xmlns:ds="http://schemas.openxmlformats.org/officeDocument/2006/customXml" ds:itemID="{2FBE13B3-1013-487F-B127-A4FF6EE75A88}">
   <ds:schemaRefs>
     <ds:schemaRef ds:uri="http://schemas.openxmlformats.org/officeDocument/2006/bibliography"/>
   </ds:schemaRefs>

</xml_diff>

<commit_message>
Implemented active learning with modAL library for toc classification
</commit_message>
<xml_diff>
--- a/investigations/Stats.docx
+++ b/investigations/Stats.docx
@@ -13932,6 +13932,9 @@
       <w:r>
         <w:t>Scatter plot of Year-to-Rating</w:t>
       </w:r>
+      <w:r>
+        <w:t xml:space="preserve"> (with yellow == has TOC, purple == no TOC)</w:t>
+      </w:r>
     </w:p>
     <w:p>
       <w:r>
@@ -13941,9 +13944,9 @@
         </w:rPr>
         <w:drawing>
           <wp:inline distT="0" distB="0" distL="0" distR="0">
-            <wp:extent cx="3914775" cy="2555800"/>
+            <wp:extent cx="4086225" cy="2667733"/>
             <wp:effectExtent l="0" t="0" r="0" b="0"/>
-            <wp:docPr id="3" name="Picture 3" descr="C:\Users\andraszeka\AppData\Local\Microsoft\Windows\INetCache\Content.MSO\5EADB19B.tmp"/>
+            <wp:docPr id="4" name="Picture 4" descr="C:\Users\andraszeka\AppData\Local\Microsoft\Windows\INetCache\Content.MSO\890CB564.tmp"/>
             <wp:cNvGraphicFramePr>
               <a:graphicFrameLocks xmlns:a="http://schemas.openxmlformats.org/drawingml/2006/main" noChangeAspect="1"/>
             </wp:cNvGraphicFramePr>
@@ -13951,7 +13954,7 @@
               <a:graphicData uri="http://schemas.openxmlformats.org/drawingml/2006/picture">
                 <pic:pic xmlns:pic="http://schemas.openxmlformats.org/drawingml/2006/picture">
                   <pic:nvPicPr>
-                    <pic:cNvPr id="0" name="Picture 5" descr="C:\Users\andraszeka\AppData\Local\Microsoft\Windows\INetCache\Content.MSO\5EADB19B.tmp"/>
+                    <pic:cNvPr id="0" name="Picture 1" descr="C:\Users\andraszeka\AppData\Local\Microsoft\Windows\INetCache\Content.MSO\890CB564.tmp"/>
                     <pic:cNvPicPr>
                       <a:picLocks noChangeAspect="1" noChangeArrowheads="1"/>
                     </pic:cNvPicPr>
@@ -13972,7 +13975,7 @@
                   <pic:spPr bwMode="auto">
                     <a:xfrm>
                       <a:off x="0" y="0"/>
-                      <a:ext cx="3926615" cy="2563530"/>
+                      <a:ext cx="4096229" cy="2674264"/>
                     </a:xfrm>
                     <a:prstGeom prst="rect">
                       <a:avLst/>
@@ -13991,16 +13994,24 @@
     </w:p>
     <w:p>
       <w:r>
-        <w:t xml:space="preserve">One result of this investigation is staunchly that Queensland Mining Journals should be excluded like Well Completion Reports, and that reports without a TOC should be noted as such in some file. Oh </w:t>
-      </w:r>
-      <w:r>
-        <w:lastRenderedPageBreak/>
-        <w:t>yeah, a log file of results</w:t>
+        <w:t>One result of this investigation is staunchly that Queensland Mining Journals should</w:t>
       </w:r>
       <w:bookmarkStart w:id="0" w:name="_GoBack"/>
       <w:bookmarkEnd w:id="0"/>
       <w:r>
-        <w:t xml:space="preserve"> should always be output so the command line isn’t the only place metadata of the process exists. </w:t>
+        <w:t xml:space="preserve"> be excluded like Well Completion Reports, and that reports without a TOC should be noted as such in some file. </w:t>
+      </w:r>
+      <w:r>
+        <w:t xml:space="preserve">Older </w:t>
+      </w:r>
+      <w:r>
+        <w:lastRenderedPageBreak/>
+        <w:t xml:space="preserve">reports may not necessarily be excluded, though they have a higher incidence of being low quality, this is variable enough to process them anyway to get the good ones. </w:t>
+      </w:r>
+    </w:p>
+    <w:p>
+      <w:r>
+        <w:t xml:space="preserve">Oh yeah, a log file of results should always be output so the command line isn’t the only place metadata of the process exists. </w:t>
       </w:r>
     </w:p>
     <w:p/>
@@ -15784,7 +15795,7 @@
 </file>
 
 <file path=customXml/itemProps1.xml><?xml version="1.0" encoding="utf-8"?>
-<ds:datastoreItem xmlns:ds="http://schemas.openxmlformats.org/officeDocument/2006/customXml" ds:itemID="{2FBE13B3-1013-487F-B127-A4FF6EE75A88}">
+<ds:datastoreItem xmlns:ds="http://schemas.openxmlformats.org/officeDocument/2006/customXml" ds:itemID="{58A38F33-D517-44A8-8F4F-B21BA184D076}">
   <ds:schemaRefs>
     <ds:schemaRef ds:uri="http://schemas.openxmlformats.org/officeDocument/2006/bibliography"/>
   </ds:schemaRefs>

</xml_diff>

<commit_message>
adapting things to borehole tables, borehole tables production, and having bookmarker in a separate folder
</commit_message>
<xml_diff>
--- a/investigations/Stats.docx
+++ b/investigations/Stats.docx
@@ -13810,6 +13810,8 @@
         <w:lastRenderedPageBreak/>
         <w:t>Distribution of years</w:t>
       </w:r>
+      <w:bookmarkStart w:id="0" w:name="_GoBack"/>
+      <w:bookmarkEnd w:id="0"/>
     </w:p>
     <w:p>
       <w:r>
@@ -13994,12 +13996,7 @@
     </w:p>
     <w:p>
       <w:r>
-        <w:t>One result of this investigation is staunchly that Queensland Mining Journals should</w:t>
-      </w:r>
-      <w:bookmarkStart w:id="0" w:name="_GoBack"/>
-      <w:bookmarkEnd w:id="0"/>
-      <w:r>
-        <w:t xml:space="preserve"> be excluded like Well Completion Reports, and that reports without a TOC should be noted as such in some file. </w:t>
+        <w:t xml:space="preserve">One result of this investigation is staunchly that Queensland Mining Journals should be excluded like Well Completion Reports, and that reports without a TOC should be noted as such in some file. </w:t>
       </w:r>
       <w:r>
         <w:t xml:space="preserve">Older </w:t>
@@ -15795,7 +15792,7 @@
 </file>
 
 <file path=customXml/itemProps1.xml><?xml version="1.0" encoding="utf-8"?>
-<ds:datastoreItem xmlns:ds="http://schemas.openxmlformats.org/officeDocument/2006/customXml" ds:itemID="{58A38F33-D517-44A8-8F4F-B21BA184D076}">
+<ds:datastoreItem xmlns:ds="http://schemas.openxmlformats.org/officeDocument/2006/customXml" ds:itemID="{2ABB60C2-6D84-47C6-9B49-1F262B7D1FAB}">
   <ds:schemaRefs>
     <ds:schemaRef ds:uri="http://schemas.openxmlformats.org/officeDocument/2006/bibliography"/>
   </ds:schemaRefs>

</xml_diff>